<commit_message>
minor texts changes + added question
</commit_message>
<xml_diff>
--- a/assets/logo.docx
+++ b/assets/logo.docx
@@ -10,13 +10,13 @@
         <mc:AlternateContent>
           <mc:Choice Requires="wps">
             <w:drawing>
-              <wp:anchor distT="0" distB="0" distL="114300" distR="114300" simplePos="0" relativeHeight="251669504" behindDoc="0" locked="0" layoutInCell="1" allowOverlap="1" wp14:anchorId="3BEDEAE6" wp14:editId="16724345">
+              <wp:anchor distT="0" distB="0" distL="114300" distR="114300" simplePos="0" relativeHeight="251669504" behindDoc="0" locked="0" layoutInCell="1" allowOverlap="1" wp14:anchorId="3BEDEAE6" wp14:editId="36A8826B">
                 <wp:simplePos x="0" y="0"/>
                 <wp:positionH relativeFrom="page">
-                  <wp:align>left</wp:align>
+                  <wp:posOffset>0</wp:posOffset>
                 </wp:positionH>
                 <wp:positionV relativeFrom="paragraph">
-                  <wp:posOffset>258445</wp:posOffset>
+                  <wp:posOffset>-892175</wp:posOffset>
                 </wp:positionV>
                 <wp:extent cx="2849880" cy="5784215"/>
                 <wp:effectExtent l="0" t="0" r="0" b="6985"/>
@@ -106,7 +106,7 @@
                 <v:stroke joinstyle="miter"/>
                 <v:path gradientshapeok="t" o:connecttype="rect"/>
               </v:shapetype>
-              <v:shape id="Textfeld 7" o:spid="_x0000_s1026" type="#_x0000_t202" style="position:absolute;margin-left:0;margin-top:20.35pt;width:224.4pt;height:455.45pt;z-index:251669504;visibility:visible;mso-wrap-style:square;mso-width-percent:0;mso-height-percent:0;mso-wrap-distance-left:9pt;mso-wrap-distance-top:0;mso-wrap-distance-right:9pt;mso-wrap-distance-bottom:0;mso-position-horizontal:left;mso-position-horizontal-relative:page;mso-position-vertical:absolute;mso-position-vertical-relative:text;mso-width-percent:0;mso-height-percent:0;mso-width-relative:margin;mso-height-relative:margin;v-text-anchor:top" o:gfxdata="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" filled="f" stroked="f">
+              <v:shape id="Textfeld 7" o:spid="_x0000_s1026" type="#_x0000_t202" style="position:absolute;margin-left:0;margin-top:-70.25pt;width:224.4pt;height:455.45pt;z-index:251669504;visibility:visible;mso-wrap-style:square;mso-width-percent:0;mso-height-percent:0;mso-wrap-distance-left:9pt;mso-wrap-distance-top:0;mso-wrap-distance-right:9pt;mso-wrap-distance-bottom:0;mso-position-horizontal:absolute;mso-position-horizontal-relative:page;mso-position-vertical:absolute;mso-position-vertical-relative:text;mso-width-percent:0;mso-height-percent:0;mso-width-relative:margin;mso-height-relative:margin;v-text-anchor:top" o:gfxdata="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" filled="f" stroked="f">
                 <v:textbox>
                   <w:txbxContent>
                     <w:p>
@@ -155,9 +155,6 @@
           </mc:Fallback>
         </mc:AlternateContent>
       </w:r>
-    </w:p>
-    <w:p/>
-    <w:p>
       <w:r>
         <w:rPr>
           <w:noProof/>
@@ -165,13 +162,13 @@
         <mc:AlternateContent>
           <mc:Choice Requires="wps">
             <w:drawing>
-              <wp:anchor distT="0" distB="0" distL="114300" distR="114300" simplePos="0" relativeHeight="251670528" behindDoc="0" locked="0" layoutInCell="1" allowOverlap="1" wp14:anchorId="4851B8D9" wp14:editId="33525CF2">
+              <wp:anchor distT="0" distB="0" distL="114300" distR="114300" simplePos="0" relativeHeight="251670528" behindDoc="0" locked="0" layoutInCell="1" allowOverlap="1" wp14:anchorId="4851B8D9" wp14:editId="79A00BA0">
                 <wp:simplePos x="0" y="0"/>
                 <wp:positionH relativeFrom="column">
                   <wp:posOffset>676910</wp:posOffset>
                 </wp:positionH>
                 <wp:positionV relativeFrom="paragraph">
-                  <wp:posOffset>152400</wp:posOffset>
+                  <wp:posOffset>-426720</wp:posOffset>
                 </wp:positionV>
                 <wp:extent cx="1828800" cy="1828800"/>
                 <wp:effectExtent l="0" t="0" r="0" b="0"/>
@@ -307,7 +304,7 @@
           </mc:Choice>
           <mc:Fallback>
             <w:pict>
-              <v:shape w14:anchorId="4851B8D9" id="Textfeld 8" o:spid="_x0000_s1027" type="#_x0000_t202" style="position:absolute;margin-left:53.3pt;margin-top:12pt;width:2in;height:2in;z-index:251670528;visibility:visible;mso-wrap-style:none;mso-wrap-distance-left:9pt;mso-wrap-distance-top:0;mso-wrap-distance-right:9pt;mso-wrap-distance-bottom:0;mso-position-horizontal:absolute;mso-position-horizontal-relative:text;mso-position-vertical:absolute;mso-position-vertical-relative:text;v-text-anchor:top" o:gfxdata="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" filled="f" stroked="f">
+              <v:shape w14:anchorId="4851B8D9" id="Textfeld 8" o:spid="_x0000_s1027" type="#_x0000_t202" style="position:absolute;margin-left:53.3pt;margin-top:-33.6pt;width:2in;height:2in;z-index:251670528;visibility:visible;mso-wrap-style:none;mso-wrap-distance-left:9pt;mso-wrap-distance-top:0;mso-wrap-distance-right:9pt;mso-wrap-distance-bottom:0;mso-position-horizontal:absolute;mso-position-horizontal-relative:text;mso-position-vertical:absolute;mso-position-vertical-relative:text;v-text-anchor:top" o:gfxdata="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" filled="f" stroked="f">
                 <v:textbox style="mso-fit-shape-to-text:t">
                   <w:txbxContent>
                     <w:p>
@@ -423,45 +420,26 @@
     <w:p/>
     <w:p/>
     <w:p/>
-    <w:p/>
-    <w:p/>
-    <w:p/>
-    <w:p/>
-    <w:p/>
-    <w:p/>
-    <w:p/>
-    <w:p/>
-    <w:p/>
-    <w:p/>
-    <w:p/>
-    <w:p/>
-    <w:p/>
-    <w:p/>
-    <w:p/>
-    <w:p/>
-    <w:p/>
-    <w:p/>
     <w:p>
       <w:r>
         <w:rPr>
           <w:noProof/>
         </w:rPr>
-        <w:lastRenderedPageBreak/>
         <mc:AlternateContent>
           <mc:Choice Requires="wps">
             <w:drawing>
-              <wp:anchor distT="0" distB="0" distL="114300" distR="114300" simplePos="0" relativeHeight="251663360" behindDoc="0" locked="0" layoutInCell="1" allowOverlap="1" wp14:anchorId="38CFEEA2" wp14:editId="01D13EC6">
+              <wp:anchor distT="0" distB="0" distL="114300" distR="114300" simplePos="0" relativeHeight="251672576" behindDoc="0" locked="0" layoutInCell="1" allowOverlap="1" wp14:anchorId="660588DF" wp14:editId="305CAC7F">
                 <wp:simplePos x="0" y="0"/>
                 <wp:positionH relativeFrom="page">
                   <wp:posOffset>0</wp:posOffset>
                 </wp:positionH>
                 <wp:positionV relativeFrom="paragraph">
-                  <wp:posOffset>2540</wp:posOffset>
+                  <wp:posOffset>343535</wp:posOffset>
                 </wp:positionV>
-                <wp:extent cx="1828800" cy="5784215"/>
+                <wp:extent cx="2849880" cy="5784215"/>
                 <wp:effectExtent l="0" t="0" r="0" b="6985"/>
                 <wp:wrapNone/>
-                <wp:docPr id="3" name="Textfeld 3"/>
+                <wp:docPr id="1" name="Textfeld 1"/>
                 <wp:cNvGraphicFramePr/>
                 <a:graphic xmlns:a="http://schemas.openxmlformats.org/drawingml/2006/main">
                   <a:graphicData uri="http://schemas.microsoft.com/office/word/2010/wordprocessingShape">
@@ -470,7 +448,7 @@
                       <wps:spPr>
                         <a:xfrm>
                           <a:off x="0" y="0"/>
-                          <a:ext cx="1828800" cy="5784215"/>
+                          <a:ext cx="2849880" cy="5784215"/>
                         </a:xfrm>
                         <a:prstGeom prst="rect">
                           <a:avLst/>
@@ -486,17 +464,14 @@
                             <w:pPr>
                               <w:jc w:val="center"/>
                               <w:rPr>
-                                <w:rFonts w:ascii="Arial Rounded MT Bold" w:hAnsi="Arial Rounded MT Bold" w:cstheme="minorHAnsi"/>
+                                <w:rFonts w:cstheme="minorHAnsi"/>
                                 <w:b/>
                                 <w:bCs/>
-                                <w:color w:val="000000" w:themeColor="text1"/>
-                                <w:sz w:val="400"/>
-                                <w:szCs w:val="400"/>
-                                <w14:shadow w14:blurRad="38100" w14:dist="19050" w14:dir="2700000" w14:sx="100000" w14:sy="100000" w14:kx="0" w14:ky="0" w14:algn="tl">
-                                  <w14:schemeClr w14:val="dk1">
-                                    <w14:alpha w14:val="60000"/>
-                                  </w14:schemeClr>
-                                </w14:shadow>
+                                <w:i/>
+                                <w:iCs/>
+                                <w:color w:val="538135" w:themeColor="accent6" w:themeShade="BF"/>
+                                <w:sz w:val="640"/>
+                                <w:szCs w:val="640"/>
                                 <w14:textOutline w14:w="0" w14:cap="flat" w14:cmpd="sng" w14:algn="ctr">
                                   <w14:noFill/>
                                   <w14:prstDash w14:val="solid"/>
@@ -506,350 +481,14 @@
                             </w:pPr>
                             <w:r>
                               <w:rPr>
-                                <w:rFonts w:ascii="Arial Rounded MT Bold" w:hAnsi="Arial Rounded MT Bold" w:cstheme="minorHAnsi"/>
-                                <w:b/>
-                                <w:bCs/>
-                                <w:color w:val="000000" w:themeColor="text1"/>
-                                <w:sz w:val="480"/>
-                                <w:szCs w:val="480"/>
-                                <w14:shadow w14:blurRad="38100" w14:dist="19050" w14:dir="2700000" w14:sx="100000" w14:sy="100000" w14:kx="0" w14:ky="0" w14:algn="tl">
-                                  <w14:schemeClr w14:val="dk1">
-                                    <w14:alpha w14:val="60000"/>
-                                  </w14:schemeClr>
-                                </w14:shadow>
-                                <w14:textOutline w14:w="0" w14:cap="flat" w14:cmpd="sng" w14:algn="ctr">
-                                  <w14:noFill/>
-                                  <w14:prstDash w14:val="solid"/>
-                                  <w14:round/>
-                                </w14:textOutline>
-                              </w:rPr>
-                              <w:t>O</w:t>
-                            </w:r>
-                          </w:p>
-                        </w:txbxContent>
-                      </wps:txbx>
-                      <wps:bodyPr rot="0" spcFirstLastPara="0" vertOverflow="overflow" horzOverflow="overflow" vert="horz" wrap="none" lIns="91440" tIns="45720" rIns="91440" bIns="45720" numCol="1" spcCol="0" rtlCol="0" fromWordArt="0" anchor="t" anchorCtr="0" forceAA="0" compatLnSpc="1">
-                        <a:prstTxWarp prst="textNoShape">
-                          <a:avLst/>
-                        </a:prstTxWarp>
-                        <a:noAutofit/>
-                      </wps:bodyPr>
-                    </wps:wsp>
-                  </a:graphicData>
-                </a:graphic>
-                <wp14:sizeRelV relativeFrom="margin">
-                  <wp14:pctHeight>0</wp14:pctHeight>
-                </wp14:sizeRelV>
-              </wp:anchor>
-            </w:drawing>
-          </mc:Choice>
-          <mc:Fallback>
-            <w:pict>
-              <v:shape w14:anchorId="38CFEEA2" id="Textfeld 3" o:spid="_x0000_s1028" type="#_x0000_t202" style="position:absolute;margin-left:0;margin-top:.2pt;width:2in;height:455.45pt;z-index:251663360;visibility:visible;mso-wrap-style:none;mso-height-percent:0;mso-wrap-distance-left:9pt;mso-wrap-distance-top:0;mso-wrap-distance-right:9pt;mso-wrap-distance-bottom:0;mso-position-horizontal:absolute;mso-position-horizontal-relative:page;mso-position-vertical:absolute;mso-position-vertical-relative:text;mso-height-percent:0;mso-height-relative:margin;v-text-anchor:top" o:gfxdata="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" filled="f" stroked="f">
-                <v:textbox>
-                  <w:txbxContent>
-                    <w:p>
-                      <w:pPr>
-                        <w:jc w:val="center"/>
-                        <w:rPr>
-                          <w:rFonts w:ascii="Arial Rounded MT Bold" w:hAnsi="Arial Rounded MT Bold" w:cstheme="minorHAnsi"/>
-                          <w:b/>
-                          <w:bCs/>
-                          <w:color w:val="000000" w:themeColor="text1"/>
-                          <w:sz w:val="400"/>
-                          <w:szCs w:val="400"/>
-                          <w14:shadow w14:blurRad="38100" w14:dist="19050" w14:dir="2700000" w14:sx="100000" w14:sy="100000" w14:kx="0" w14:ky="0" w14:algn="tl">
-                            <w14:schemeClr w14:val="dk1">
-                              <w14:alpha w14:val="60000"/>
-                            </w14:schemeClr>
-                          </w14:shadow>
-                          <w14:textOutline w14:w="0" w14:cap="flat" w14:cmpd="sng" w14:algn="ctr">
-                            <w14:noFill/>
-                            <w14:prstDash w14:val="solid"/>
-                            <w14:round/>
-                          </w14:textOutline>
-                        </w:rPr>
-                      </w:pPr>
-                      <w:r>
-                        <w:rPr>
-                          <w:rFonts w:ascii="Arial Rounded MT Bold" w:hAnsi="Arial Rounded MT Bold" w:cstheme="minorHAnsi"/>
-                          <w:b/>
-                          <w:bCs/>
-                          <w:color w:val="000000" w:themeColor="text1"/>
-                          <w:sz w:val="480"/>
-                          <w:szCs w:val="480"/>
-                          <w14:shadow w14:blurRad="38100" w14:dist="19050" w14:dir="2700000" w14:sx="100000" w14:sy="100000" w14:kx="0" w14:ky="0" w14:algn="tl">
-                            <w14:schemeClr w14:val="dk1">
-                              <w14:alpha w14:val="60000"/>
-                            </w14:schemeClr>
-                          </w14:shadow>
-                          <w14:textOutline w14:w="0" w14:cap="flat" w14:cmpd="sng" w14:algn="ctr">
-                            <w14:noFill/>
-                            <w14:prstDash w14:val="solid"/>
-                            <w14:round/>
-                          </w14:textOutline>
-                        </w:rPr>
-                        <w:t>O</w:t>
-                      </w:r>
-                    </w:p>
-                  </w:txbxContent>
-                </v:textbox>
-                <w10:wrap anchorx="page"/>
-              </v:shape>
-            </w:pict>
-          </mc:Fallback>
-        </mc:AlternateContent>
-      </w:r>
-    </w:p>
-    <w:p/>
-    <w:p/>
-    <w:p/>
-    <w:p>
-      <w:r>
-        <w:rPr>
-          <w:noProof/>
-        </w:rPr>
-        <mc:AlternateContent>
-          <mc:Choice Requires="wps">
-            <w:drawing>
-              <wp:anchor distT="0" distB="0" distL="114300" distR="114300" simplePos="0" relativeHeight="251664384" behindDoc="0" locked="0" layoutInCell="1" allowOverlap="1" wp14:anchorId="2919E475" wp14:editId="7ACE83EB">
-                <wp:simplePos x="0" y="0"/>
-                <wp:positionH relativeFrom="column">
-                  <wp:posOffset>595630</wp:posOffset>
-                </wp:positionH>
-                <wp:positionV relativeFrom="paragraph">
-                  <wp:posOffset>13335</wp:posOffset>
-                </wp:positionV>
-                <wp:extent cx="1828800" cy="1828800"/>
-                <wp:effectExtent l="0" t="0" r="0" b="1905"/>
-                <wp:wrapNone/>
-                <wp:docPr id="4" name="Textfeld 4"/>
-                <wp:cNvGraphicFramePr/>
-                <a:graphic xmlns:a="http://schemas.openxmlformats.org/drawingml/2006/main">
-                  <a:graphicData uri="http://schemas.microsoft.com/office/word/2010/wordprocessingShape">
-                    <wps:wsp>
-                      <wps:cNvSpPr txBox="1"/>
-                      <wps:spPr>
-                        <a:xfrm>
-                          <a:off x="0" y="0"/>
-                          <a:ext cx="1828800" cy="1828800"/>
-                        </a:xfrm>
-                        <a:prstGeom prst="rect">
-                          <a:avLst/>
-                        </a:prstGeom>
-                        <a:noFill/>
-                        <a:ln>
-                          <a:noFill/>
-                        </a:ln>
-                      </wps:spPr>
-                      <wps:txbx>
-                        <w:txbxContent>
-                          <w:p>
-                            <w:pPr>
-                              <w:jc w:val="center"/>
-                              <w:rPr>
-                                <w:rFonts w:ascii="Arial Rounded MT Bold" w:hAnsi="Arial Rounded MT Bold" w:cstheme="minorHAnsi"/>
-                                <w:b/>
-                                <w:bCs/>
-                                <w:color w:val="000000" w:themeColor="text1"/>
-                                <w:sz w:val="384"/>
-                                <w:szCs w:val="384"/>
-                                <w14:shadow w14:blurRad="38100" w14:dist="19050" w14:dir="2700000" w14:sx="100000" w14:sy="100000" w14:kx="0" w14:ky="0" w14:algn="tl">
-                                  <w14:schemeClr w14:val="dk1">
-                                    <w14:alpha w14:val="60000"/>
-                                  </w14:schemeClr>
-                                </w14:shadow>
-                                <w14:textOutline w14:w="0" w14:cap="flat" w14:cmpd="sng" w14:algn="ctr">
-                                  <w14:noFill/>
-                                  <w14:prstDash w14:val="solid"/>
-                                  <w14:round/>
-                                </w14:textOutline>
-                              </w:rPr>
-                            </w:pPr>
-                            <w:proofErr w:type="spellStart"/>
-                            <w:r>
-                              <w:rPr>
-                                <w:rFonts w:ascii="Arial Rounded MT Bold" w:hAnsi="Arial Rounded MT Bold" w:cstheme="minorHAnsi"/>
-                                <w:b/>
-                                <w:bCs/>
-                                <w:color w:val="000000" w:themeColor="text1"/>
-                                <w:sz w:val="384"/>
-                                <w:szCs w:val="384"/>
-                                <w14:shadow w14:blurRad="38100" w14:dist="19050" w14:dir="2700000" w14:sx="100000" w14:sy="100000" w14:kx="0" w14:ky="0" w14:algn="tl">
-                                  <w14:schemeClr w14:val="dk1">
-                                    <w14:alpha w14:val="60000"/>
-                                  </w14:schemeClr>
-                                </w14:shadow>
-                                <w14:textOutline w14:w="0" w14:cap="flat" w14:cmpd="sng" w14:algn="ctr">
-                                  <w14:noFill/>
-                                  <w14:prstDash w14:val="solid"/>
-                                  <w14:round/>
-                                </w14:textOutline>
-                              </w:rPr>
-                              <w:t>wiz</w:t>
-                            </w:r>
-                            <w:proofErr w:type="spellEnd"/>
-                          </w:p>
-                        </w:txbxContent>
-                      </wps:txbx>
-                      <wps:bodyPr rot="0" spcFirstLastPara="0" vertOverflow="overflow" horzOverflow="overflow" vert="horz" wrap="none" lIns="91440" tIns="45720" rIns="91440" bIns="45720" numCol="1" spcCol="0" rtlCol="0" fromWordArt="0" anchor="t" anchorCtr="0" forceAA="0" compatLnSpc="1">
-                        <a:prstTxWarp prst="textNoShape">
-                          <a:avLst/>
-                        </a:prstTxWarp>
-                        <a:spAutoFit/>
-                      </wps:bodyPr>
-                    </wps:wsp>
-                  </a:graphicData>
-                </a:graphic>
-              </wp:anchor>
-            </w:drawing>
-          </mc:Choice>
-          <mc:Fallback>
-            <w:pict>
-              <v:shape w14:anchorId="2919E475" id="Textfeld 4" o:spid="_x0000_s1029" type="#_x0000_t202" style="position:absolute;margin-left:46.9pt;margin-top:1.05pt;width:2in;height:2in;z-index:251664384;visibility:visible;mso-wrap-style:none;mso-wrap-distance-left:9pt;mso-wrap-distance-top:0;mso-wrap-distance-right:9pt;mso-wrap-distance-bottom:0;mso-position-horizontal:absolute;mso-position-horizontal-relative:text;mso-position-vertical:absolute;mso-position-vertical-relative:text;v-text-anchor:top" o:gfxdata="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" filled="f" stroked="f">
-                <v:textbox style="mso-fit-shape-to-text:t">
-                  <w:txbxContent>
-                    <w:p>
-                      <w:pPr>
-                        <w:jc w:val="center"/>
-                        <w:rPr>
-                          <w:rFonts w:ascii="Arial Rounded MT Bold" w:hAnsi="Arial Rounded MT Bold" w:cstheme="minorHAnsi"/>
-                          <w:b/>
-                          <w:bCs/>
-                          <w:color w:val="000000" w:themeColor="text1"/>
-                          <w:sz w:val="384"/>
-                          <w:szCs w:val="384"/>
-                          <w14:shadow w14:blurRad="38100" w14:dist="19050" w14:dir="2700000" w14:sx="100000" w14:sy="100000" w14:kx="0" w14:ky="0" w14:algn="tl">
-                            <w14:schemeClr w14:val="dk1">
-                              <w14:alpha w14:val="60000"/>
-                            </w14:schemeClr>
-                          </w14:shadow>
-                          <w14:textOutline w14:w="0" w14:cap="flat" w14:cmpd="sng" w14:algn="ctr">
-                            <w14:noFill/>
-                            <w14:prstDash w14:val="solid"/>
-                            <w14:round/>
-                          </w14:textOutline>
-                        </w:rPr>
-                      </w:pPr>
-                      <w:proofErr w:type="spellStart"/>
-                      <w:r>
-                        <w:rPr>
-                          <w:rFonts w:ascii="Arial Rounded MT Bold" w:hAnsi="Arial Rounded MT Bold" w:cstheme="minorHAnsi"/>
-                          <w:b/>
-                          <w:bCs/>
-                          <w:color w:val="000000" w:themeColor="text1"/>
-                          <w:sz w:val="384"/>
-                          <w:szCs w:val="384"/>
-                          <w14:shadow w14:blurRad="38100" w14:dist="19050" w14:dir="2700000" w14:sx="100000" w14:sy="100000" w14:kx="0" w14:ky="0" w14:algn="tl">
-                            <w14:schemeClr w14:val="dk1">
-                              <w14:alpha w14:val="60000"/>
-                            </w14:schemeClr>
-                          </w14:shadow>
-                          <w14:textOutline w14:w="0" w14:cap="flat" w14:cmpd="sng" w14:algn="ctr">
-                            <w14:noFill/>
-                            <w14:prstDash w14:val="solid"/>
-                            <w14:round/>
-                          </w14:textOutline>
-                        </w:rPr>
-                        <w:t>wiz</w:t>
-                      </w:r>
-                      <w:proofErr w:type="spellEnd"/>
-                    </w:p>
-                  </w:txbxContent>
-                </v:textbox>
-              </v:shape>
-            </w:pict>
-          </mc:Fallback>
-        </mc:AlternateContent>
-      </w:r>
-    </w:p>
-    <w:p/>
-    <w:p/>
-    <w:p/>
-    <w:p/>
-    <w:p/>
-    <w:p/>
-    <w:p/>
-    <w:p/>
-    <w:p>
-      <w:r>
-        <w:rPr>
-          <w:noProof/>
-        </w:rPr>
-        <mc:AlternateContent>
-          <mc:Choice Requires="wps">
-            <w:drawing>
-              <wp:anchor distT="0" distB="0" distL="114300" distR="114300" simplePos="0" relativeHeight="251672576" behindDoc="0" locked="0" layoutInCell="1" allowOverlap="1" wp14:anchorId="11FBBD1F" wp14:editId="669840F9">
-                <wp:simplePos x="0" y="0"/>
-                <wp:positionH relativeFrom="page">
-                  <wp:posOffset>15240</wp:posOffset>
-                </wp:positionH>
-                <wp:positionV relativeFrom="paragraph">
-                  <wp:posOffset>263525</wp:posOffset>
-                </wp:positionV>
-                <wp:extent cx="4099560" cy="5784215"/>
-                <wp:effectExtent l="0" t="0" r="0" b="6985"/>
-                <wp:wrapNone/>
-                <wp:docPr id="9" name="Textfeld 9"/>
-                <wp:cNvGraphicFramePr/>
-                <a:graphic xmlns:a="http://schemas.openxmlformats.org/drawingml/2006/main">
-                  <a:graphicData uri="http://schemas.microsoft.com/office/word/2010/wordprocessingShape">
-                    <wps:wsp>
-                      <wps:cNvSpPr txBox="1"/>
-                      <wps:spPr>
-                        <a:xfrm>
-                          <a:off x="0" y="0"/>
-                          <a:ext cx="4099560" cy="5784215"/>
-                        </a:xfrm>
-                        <a:prstGeom prst="rect">
-                          <a:avLst/>
-                        </a:prstGeom>
-                        <a:noFill/>
-                        <a:ln>
-                          <a:noFill/>
-                        </a:ln>
-                      </wps:spPr>
-                      <wps:txbx>
-                        <w:txbxContent>
-                          <w:p>
-                            <w:pPr>
-                              <w:jc w:val="center"/>
-                              <w:rPr>
-                                <w:rFonts w:ascii="Arial Rounded MT Bold" w:hAnsi="Arial Rounded MT Bold" w:cstheme="minorHAnsi"/>
+                                <w:rFonts w:cstheme="minorHAnsi"/>
                                 <w:b/>
                                 <w:bCs/>
                                 <w:i/>
                                 <w:iCs/>
-                                <w:color w:val="000000" w:themeColor="text1"/>
-                                <w:sz w:val="400"/>
-                                <w:szCs w:val="400"/>
-                                <w14:shadow w14:blurRad="38100" w14:dist="19050" w14:dir="2700000" w14:sx="100000" w14:sy="100000" w14:kx="0" w14:ky="0" w14:algn="tl">
-                                  <w14:schemeClr w14:val="dk1">
-                                    <w14:alpha w14:val="60000"/>
-                                  </w14:schemeClr>
-                                </w14:shadow>
-                                <w14:textOutline w14:w="0" w14:cap="flat" w14:cmpd="sng" w14:algn="ctr">
-                                  <w14:noFill/>
-                                  <w14:prstDash w14:val="solid"/>
-                                  <w14:round/>
-                                </w14:textOutline>
-                              </w:rPr>
-                            </w:pPr>
-                            <w:r>
-                              <w:rPr>
-                                <w:rFonts w:ascii="Arial Rounded MT Bold" w:hAnsi="Arial Rounded MT Bold" w:cstheme="minorHAnsi"/>
-                                <w:b/>
-                                <w:bCs/>
-                                <w:i/>
-                                <w:iCs/>
-                                <w:color w:val="000000" w:themeColor="text1"/>
-                                <w:sz w:val="480"/>
-                                <w:szCs w:val="480"/>
-                                <w14:shadow w14:blurRad="38100" w14:dist="19050" w14:dir="2700000" w14:sx="100000" w14:sy="100000" w14:kx="0" w14:ky="0" w14:algn="tl">
-                                  <w14:schemeClr w14:val="dk1">
-                                    <w14:alpha w14:val="60000"/>
-                                  </w14:schemeClr>
-                                </w14:shadow>
+                                <w:color w:val="538135" w:themeColor="accent6" w:themeShade="BF"/>
+                                <w:sz w:val="640"/>
+                                <w:szCs w:val="640"/>
                                 <w14:textOutline w14:w="0" w14:cap="flat" w14:cmpd="sng" w14:algn="ctr">
                                   <w14:noFill/>
                                   <w14:prstDash w14:val="solid"/>
@@ -881,26 +520,21 @@
           </mc:Choice>
           <mc:Fallback>
             <w:pict>
-              <v:shape w14:anchorId="11FBBD1F" id="Textfeld 9" o:spid="_x0000_s1030" type="#_x0000_t202" style="position:absolute;margin-left:1.2pt;margin-top:20.75pt;width:322.8pt;height:455.45pt;z-index:251672576;visibility:visible;mso-wrap-style:square;mso-width-percent:0;mso-height-percent:0;mso-wrap-distance-left:9pt;mso-wrap-distance-top:0;mso-wrap-distance-right:9pt;mso-wrap-distance-bottom:0;mso-position-horizontal:absolute;mso-position-horizontal-relative:page;mso-position-vertical:absolute;mso-position-vertical-relative:text;mso-width-percent:0;mso-height-percent:0;mso-width-relative:margin;mso-height-relative:margin;v-text-anchor:top" o:gfxdata="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" filled="f" stroked="f">
+              <v:shape w14:anchorId="660588DF" id="Textfeld 1" o:spid="_x0000_s1028" type="#_x0000_t202" style="position:absolute;margin-left:0;margin-top:27.05pt;width:224.4pt;height:455.45pt;z-index:251672576;visibility:visible;mso-wrap-style:square;mso-width-percent:0;mso-height-percent:0;mso-wrap-distance-left:9pt;mso-wrap-distance-top:0;mso-wrap-distance-right:9pt;mso-wrap-distance-bottom:0;mso-position-horizontal:absolute;mso-position-horizontal-relative:page;mso-position-vertical:absolute;mso-position-vertical-relative:text;mso-width-percent:0;mso-height-percent:0;mso-width-relative:margin;mso-height-relative:margin;v-text-anchor:top" o:gfxdata="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" filled="f" stroked="f">
                 <v:textbox>
                   <w:txbxContent>
                     <w:p>
                       <w:pPr>
                         <w:jc w:val="center"/>
                         <w:rPr>
-                          <w:rFonts w:ascii="Arial Rounded MT Bold" w:hAnsi="Arial Rounded MT Bold" w:cstheme="minorHAnsi"/>
+                          <w:rFonts w:cstheme="minorHAnsi"/>
                           <w:b/>
                           <w:bCs/>
                           <w:i/>
                           <w:iCs/>
-                          <w:color w:val="000000" w:themeColor="text1"/>
-                          <w:sz w:val="400"/>
-                          <w:szCs w:val="400"/>
-                          <w14:shadow w14:blurRad="38100" w14:dist="19050" w14:dir="2700000" w14:sx="100000" w14:sy="100000" w14:kx="0" w14:ky="0" w14:algn="tl">
-                            <w14:schemeClr w14:val="dk1">
-                              <w14:alpha w14:val="60000"/>
-                            </w14:schemeClr>
-                          </w14:shadow>
+                          <w:color w:val="538135" w:themeColor="accent6" w:themeShade="BF"/>
+                          <w:sz w:val="640"/>
+                          <w:szCs w:val="640"/>
                           <w14:textOutline w14:w="0" w14:cap="flat" w14:cmpd="sng" w14:algn="ctr">
                             <w14:noFill/>
                             <w14:prstDash w14:val="solid"/>
@@ -910,19 +544,14 @@
                       </w:pPr>
                       <w:r>
                         <w:rPr>
-                          <w:rFonts w:ascii="Arial Rounded MT Bold" w:hAnsi="Arial Rounded MT Bold" w:cstheme="minorHAnsi"/>
+                          <w:rFonts w:cstheme="minorHAnsi"/>
                           <w:b/>
                           <w:bCs/>
                           <w:i/>
                           <w:iCs/>
-                          <w:color w:val="000000" w:themeColor="text1"/>
-                          <w:sz w:val="480"/>
-                          <w:szCs w:val="480"/>
-                          <w14:shadow w14:blurRad="38100" w14:dist="19050" w14:dir="2700000" w14:sx="100000" w14:sy="100000" w14:kx="0" w14:ky="0" w14:algn="tl">
-                            <w14:schemeClr w14:val="dk1">
-                              <w14:alpha w14:val="60000"/>
-                            </w14:schemeClr>
-                          </w14:shadow>
+                          <w:color w:val="538135" w:themeColor="accent6" w:themeShade="BF"/>
+                          <w:sz w:val="640"/>
+                          <w:szCs w:val="640"/>
                           <w14:textOutline w14:w="0" w14:cap="flat" w14:cmpd="sng" w14:algn="ctr">
                             <w14:noFill/>
                             <w14:prstDash w14:val="solid"/>
@@ -942,8 +571,6 @@
       </w:r>
     </w:p>
     <w:p/>
-    <w:p/>
-    <w:p/>
     <w:p>
       <w:r>
         <w:rPr>
@@ -952,18 +579,18 @@
         <mc:AlternateContent>
           <mc:Choice Requires="wps">
             <w:drawing>
-              <wp:anchor distT="0" distB="0" distL="114300" distR="114300" simplePos="0" relativeHeight="251673600" behindDoc="0" locked="0" layoutInCell="1" allowOverlap="1" wp14:anchorId="7FFB7E39" wp14:editId="10B7A86C">
+              <wp:anchor distT="0" distB="0" distL="114300" distR="114300" simplePos="0" relativeHeight="251673600" behindDoc="0" locked="0" layoutInCell="1" allowOverlap="1" wp14:anchorId="015B12CB" wp14:editId="6503BE7F">
                 <wp:simplePos x="0" y="0"/>
-                <wp:positionH relativeFrom="margin">
-                  <wp:posOffset>777240</wp:posOffset>
+                <wp:positionH relativeFrom="column">
+                  <wp:posOffset>676910</wp:posOffset>
                 </wp:positionH>
                 <wp:positionV relativeFrom="paragraph">
-                  <wp:posOffset>157480</wp:posOffset>
+                  <wp:posOffset>238125</wp:posOffset>
                 </wp:positionV>
-                <wp:extent cx="5166360" cy="1828800"/>
-                <wp:effectExtent l="0" t="0" r="0" b="8255"/>
+                <wp:extent cx="1828800" cy="1828800"/>
+                <wp:effectExtent l="0" t="0" r="0" b="0"/>
                 <wp:wrapNone/>
-                <wp:docPr id="10" name="Textfeld 10"/>
+                <wp:docPr id="2" name="Textfeld 2"/>
                 <wp:cNvGraphicFramePr/>
                 <a:graphic xmlns:a="http://schemas.openxmlformats.org/drawingml/2006/main">
                   <a:graphicData uri="http://schemas.microsoft.com/office/word/2010/wordprocessingShape">
@@ -972,7 +599,7 @@
                       <wps:spPr>
                         <a:xfrm>
                           <a:off x="0" y="0"/>
-                          <a:ext cx="5166360" cy="1828800"/>
+                          <a:ext cx="1828800" cy="1828800"/>
                         </a:xfrm>
                         <a:prstGeom prst="rect">
                           <a:avLst/>
@@ -988,19 +615,14 @@
                             <w:pPr>
                               <w:jc w:val="center"/>
                               <w:rPr>
-                                <w:rFonts w:ascii="Arial Rounded MT Bold" w:hAnsi="Arial Rounded MT Bold" w:cstheme="minorHAnsi"/>
+                                <w:rFonts w:cstheme="minorHAnsi"/>
                                 <w:b/>
                                 <w:bCs/>
                                 <w:i/>
                                 <w:iCs/>
-                                <w:color w:val="000000" w:themeColor="text1"/>
-                                <w:sz w:val="384"/>
-                                <w:szCs w:val="384"/>
-                                <w14:shadow w14:blurRad="38100" w14:dist="19050" w14:dir="2700000" w14:sx="100000" w14:sy="100000" w14:kx="0" w14:ky="0" w14:algn="tl">
-                                  <w14:schemeClr w14:val="dk1">
-                                    <w14:alpha w14:val="60000"/>
-                                  </w14:schemeClr>
-                                </w14:shadow>
+                                <w:color w:val="538135" w:themeColor="accent6" w:themeShade="BF"/>
+                                <w:sz w:val="380"/>
+                                <w:szCs w:val="380"/>
                                 <w14:textOutline w14:w="0" w14:cap="flat" w14:cmpd="sng" w14:algn="ctr">
                                   <w14:noFill/>
                                   <w14:prstDash w14:val="solid"/>
@@ -1011,19 +633,14 @@
                             <w:proofErr w:type="spellStart"/>
                             <w:r>
                               <w:rPr>
-                                <w:rFonts w:ascii="Arial Rounded MT Bold" w:hAnsi="Arial Rounded MT Bold" w:cstheme="minorHAnsi"/>
+                                <w:rFonts w:cstheme="minorHAnsi"/>
                                 <w:b/>
                                 <w:bCs/>
                                 <w:i/>
                                 <w:iCs/>
-                                <w:color w:val="000000" w:themeColor="text1"/>
-                                <w:sz w:val="384"/>
-                                <w:szCs w:val="384"/>
-                                <w14:shadow w14:blurRad="38100" w14:dist="19050" w14:dir="2700000" w14:sx="100000" w14:sy="100000" w14:kx="0" w14:ky="0" w14:algn="tl">
-                                  <w14:schemeClr w14:val="dk1">
-                                    <w14:alpha w14:val="60000"/>
-                                  </w14:schemeClr>
-                                </w14:shadow>
+                                <w:color w:val="538135" w:themeColor="accent6" w:themeShade="BF"/>
+                                <w:sz w:val="480"/>
+                                <w:szCs w:val="480"/>
                                 <w14:textOutline w14:w="0" w14:cap="flat" w14:cmpd="sng" w14:algn="ctr">
                                   <w14:noFill/>
                                   <w14:prstDash w14:val="solid"/>
@@ -1033,10 +650,28 @@
                               <w:t>wiz</w:t>
                             </w:r>
                             <w:proofErr w:type="spellEnd"/>
+                            <w:r>
+                              <w:rPr>
+                                <w:rFonts w:cstheme="minorHAnsi"/>
+                                <w:b/>
+                                <w:bCs/>
+                                <w:i/>
+                                <w:iCs/>
+                                <w:color w:val="538135" w:themeColor="accent6" w:themeShade="BF"/>
+                                <w:sz w:val="640"/>
+                                <w:szCs w:val="640"/>
+                                <w14:textOutline w14:w="0" w14:cap="flat" w14:cmpd="sng" w14:algn="ctr">
+                                  <w14:noFill/>
+                                  <w14:prstDash w14:val="solid"/>
+                                  <w14:round/>
+                                </w14:textOutline>
+                              </w:rPr>
+                              <w:t>!</w:t>
+                            </w:r>
                           </w:p>
                         </w:txbxContent>
                       </wps:txbx>
-                      <wps:bodyPr rot="0" spcFirstLastPara="0" vertOverflow="overflow" horzOverflow="overflow" vert="horz" wrap="square" lIns="91440" tIns="45720" rIns="91440" bIns="45720" numCol="1" spcCol="0" rtlCol="0" fromWordArt="0" anchor="t" anchorCtr="0" forceAA="0" compatLnSpc="1">
+                      <wps:bodyPr rot="0" spcFirstLastPara="0" vertOverflow="overflow" horzOverflow="overflow" vert="horz" wrap="none" lIns="91440" tIns="45720" rIns="91440" bIns="45720" numCol="1" spcCol="0" rtlCol="0" fromWordArt="0" anchor="t" anchorCtr="0" forceAA="0" compatLnSpc="1">
                         <a:prstTxWarp prst="textNoShape">
                           <a:avLst/>
                         </a:prstTxWarp>
@@ -1045,34 +680,26 @@
                     </wps:wsp>
                   </a:graphicData>
                 </a:graphic>
-                <wp14:sizeRelH relativeFrom="margin">
-                  <wp14:pctWidth>0</wp14:pctWidth>
-                </wp14:sizeRelH>
               </wp:anchor>
             </w:drawing>
           </mc:Choice>
           <mc:Fallback>
             <w:pict>
-              <v:shape w14:anchorId="7FFB7E39" id="Textfeld 10" o:spid="_x0000_s1031" type="#_x0000_t202" style="position:absolute;margin-left:61.2pt;margin-top:12.4pt;width:406.8pt;height:2in;z-index:251673600;visibility:visible;mso-wrap-style:square;mso-width-percent:0;mso-wrap-distance-left:9pt;mso-wrap-distance-top:0;mso-wrap-distance-right:9pt;mso-wrap-distance-bottom:0;mso-position-horizontal:absolute;mso-position-horizontal-relative:margin;mso-position-vertical:absolute;mso-position-vertical-relative:text;mso-width-percent:0;mso-width-relative:margin;v-text-anchor:top" o:gfxdata="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" filled="f" stroked="f">
+              <v:shape w14:anchorId="015B12CB" id="Textfeld 2" o:spid="_x0000_s1029" type="#_x0000_t202" style="position:absolute;margin-left:53.3pt;margin-top:18.75pt;width:2in;height:2in;z-index:251673600;visibility:visible;mso-wrap-style:none;mso-wrap-distance-left:9pt;mso-wrap-distance-top:0;mso-wrap-distance-right:9pt;mso-wrap-distance-bottom:0;mso-position-horizontal:absolute;mso-position-horizontal-relative:text;mso-position-vertical:absolute;mso-position-vertical-relative:text;v-text-anchor:top" o:gfxdata="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" filled="f" stroked="f">
                 <v:textbox style="mso-fit-shape-to-text:t">
                   <w:txbxContent>
                     <w:p>
                       <w:pPr>
                         <w:jc w:val="center"/>
                         <w:rPr>
-                          <w:rFonts w:ascii="Arial Rounded MT Bold" w:hAnsi="Arial Rounded MT Bold" w:cstheme="minorHAnsi"/>
+                          <w:rFonts w:cstheme="minorHAnsi"/>
                           <w:b/>
                           <w:bCs/>
                           <w:i/>
                           <w:iCs/>
-                          <w:color w:val="000000" w:themeColor="text1"/>
-                          <w:sz w:val="384"/>
-                          <w:szCs w:val="384"/>
-                          <w14:shadow w14:blurRad="38100" w14:dist="19050" w14:dir="2700000" w14:sx="100000" w14:sy="100000" w14:kx="0" w14:ky="0" w14:algn="tl">
-                            <w14:schemeClr w14:val="dk1">
-                              <w14:alpha w14:val="60000"/>
-                            </w14:schemeClr>
-                          </w14:shadow>
+                          <w:color w:val="538135" w:themeColor="accent6" w:themeShade="BF"/>
+                          <w:sz w:val="380"/>
+                          <w:szCs w:val="380"/>
                           <w14:textOutline w14:w="0" w14:cap="flat" w14:cmpd="sng" w14:algn="ctr">
                             <w14:noFill/>
                             <w14:prstDash w14:val="solid"/>
@@ -1083,19 +710,14 @@
                       <w:proofErr w:type="spellStart"/>
                       <w:r>
                         <w:rPr>
-                          <w:rFonts w:ascii="Arial Rounded MT Bold" w:hAnsi="Arial Rounded MT Bold" w:cstheme="minorHAnsi"/>
+                          <w:rFonts w:cstheme="minorHAnsi"/>
                           <w:b/>
                           <w:bCs/>
                           <w:i/>
                           <w:iCs/>
-                          <w:color w:val="000000" w:themeColor="text1"/>
-                          <w:sz w:val="384"/>
-                          <w:szCs w:val="384"/>
-                          <w14:shadow w14:blurRad="38100" w14:dist="19050" w14:dir="2700000" w14:sx="100000" w14:sy="100000" w14:kx="0" w14:ky="0" w14:algn="tl">
-                            <w14:schemeClr w14:val="dk1">
-                              <w14:alpha w14:val="60000"/>
-                            </w14:schemeClr>
-                          </w14:shadow>
+                          <w:color w:val="538135" w:themeColor="accent6" w:themeShade="BF"/>
+                          <w:sz w:val="480"/>
+                          <w:szCs w:val="480"/>
                           <w14:textOutline w14:w="0" w14:cap="flat" w14:cmpd="sng" w14:algn="ctr">
                             <w14:noFill/>
                             <w14:prstDash w14:val="solid"/>
@@ -1105,16 +727,40 @@
                         <w:t>wiz</w:t>
                       </w:r>
                       <w:proofErr w:type="spellEnd"/>
+                      <w:r>
+                        <w:rPr>
+                          <w:rFonts w:cstheme="minorHAnsi"/>
+                          <w:b/>
+                          <w:bCs/>
+                          <w:i/>
+                          <w:iCs/>
+                          <w:color w:val="538135" w:themeColor="accent6" w:themeShade="BF"/>
+                          <w:sz w:val="640"/>
+                          <w:szCs w:val="640"/>
+                          <w14:textOutline w14:w="0" w14:cap="flat" w14:cmpd="sng" w14:algn="ctr">
+                            <w14:noFill/>
+                            <w14:prstDash w14:val="solid"/>
+                            <w14:round/>
+                          </w14:textOutline>
+                        </w:rPr>
+                        <w:t>!</w:t>
+                      </w:r>
                     </w:p>
                   </w:txbxContent>
                 </v:textbox>
-                <w10:wrap anchorx="margin"/>
               </v:shape>
             </w:pict>
           </mc:Fallback>
         </mc:AlternateContent>
       </w:r>
     </w:p>
+    <w:p/>
+    <w:p/>
+    <w:p/>
+    <w:p/>
+    <w:p/>
+    <w:p/>
+    <w:p/>
     <w:p/>
     <w:p/>
     <w:p/>

</xml_diff>